<commit_message>
cd update approval sheet
</commit_message>
<xml_diff>
--- a/cd/PROJECT_iLearnCentral/Initial Pages.docx
+++ b/cd/PROJECT_iLearnCentral/Initial Pages.docx
@@ -653,8 +653,45 @@
           <w:shd w:val="clear" w:color="auto" w:fill="FFFFFF"/>
           <w:lang w:val="en-PH" w:eastAsia="zh-CN" w:bidi="hi-IN"/>
         </w:rPr>
-        <w:t>Engr. Edsel C. Paray</w:t>
-      </w:r>
+        <w:t xml:space="preserve">Engr. </w:t>
+      </w:r>
+      <w:proofErr w:type="spellStart"/>
+      <w:r>
+        <w:rPr>
+          <w:rFonts w:eastAsia="SimSun" w:cs="Times New Roman"/>
+          <w:kern w:val="3"/>
+          <w:sz w:val="22"/>
+          <w:szCs w:val="24"/>
+          <w:shd w:val="clear" w:color="auto" w:fill="FFFFFF"/>
+          <w:lang w:val="en-PH" w:eastAsia="zh-CN" w:bidi="hi-IN"/>
+        </w:rPr>
+        <w:t>Edsel</w:t>
+      </w:r>
+      <w:proofErr w:type="spellEnd"/>
+      <w:r>
+        <w:rPr>
+          <w:rFonts w:eastAsia="SimSun" w:cs="Times New Roman"/>
+          <w:kern w:val="3"/>
+          <w:sz w:val="22"/>
+          <w:szCs w:val="24"/>
+          <w:shd w:val="clear" w:color="auto" w:fill="FFFFFF"/>
+          <w:lang w:val="en-PH" w:eastAsia="zh-CN" w:bidi="hi-IN"/>
+        </w:rPr>
+        <w:t xml:space="preserve"> C. </w:t>
+      </w:r>
+      <w:proofErr w:type="spellStart"/>
+      <w:r>
+        <w:rPr>
+          <w:rFonts w:eastAsia="SimSun" w:cs="Times New Roman"/>
+          <w:kern w:val="3"/>
+          <w:sz w:val="22"/>
+          <w:szCs w:val="24"/>
+          <w:shd w:val="clear" w:color="auto" w:fill="FFFFFF"/>
+          <w:lang w:val="en-PH" w:eastAsia="zh-CN" w:bidi="hi-IN"/>
+        </w:rPr>
+        <w:t>Paray</w:t>
+      </w:r>
+      <w:proofErr w:type="spellEnd"/>
       <w:r>
         <w:rPr>
           <w:rFonts w:eastAsia="SimSun" w:cs="Times New Roman"/>
@@ -1003,12 +1040,12 @@
     </w:p>
     <w:p>
       <w:pPr>
-        <w:spacing w:after="160" w:line="259" w:lineRule="auto"/>
-        <w:rPr>
-          <w:rFonts w:eastAsia="Yu Mincho" w:cs="Times New Roman"/>
+        <w:rPr>
+          <w:rFonts w:eastAsia="Yu Mincho" w:cs="Times New Roman"/>
+          <w:noProof/>
           <w:sz w:val="18"/>
           <w:shd w:val="clear" w:color="auto" w:fill="FFFFFF"/>
-          <w:lang w:val="fil-PH" w:eastAsia="fil-PH"/>
+          <w:lang w:eastAsia="en-US"/>
         </w:rPr>
       </w:pPr>
       <w:r>
@@ -1020,6 +1057,106 @@
         </w:rPr>
         <w:br w:type="page"/>
       </w:r>
+    </w:p>
+    <w:p>
+      <w:pPr>
+        <w:rPr>
+          <w:rFonts w:eastAsia="Yu Mincho" w:cs="Times New Roman"/>
+          <w:sz w:val="18"/>
+          <w:shd w:val="clear" w:color="auto" w:fill="FFFFFF"/>
+          <w:lang w:val="fil-PH" w:eastAsia="fil-PH"/>
+        </w:rPr>
+      </w:pPr>
+      <w:r>
+        <w:rPr>
+          <w:rFonts w:eastAsia="Yu Mincho" w:cs="Times New Roman"/>
+          <w:noProof/>
+          <w:sz w:val="18"/>
+          <w:shd w:val="clear" w:color="auto" w:fill="FFFFFF"/>
+          <w:lang w:eastAsia="en-US"/>
+        </w:rPr>
+        <w:lastRenderedPageBreak/>
+        <w:drawing>
+          <wp:inline distT="0" distB="0" distL="0" distR="0" wp14:anchorId="0A144C32" wp14:editId="3730CEFE">
+            <wp:extent cx="5457563" cy="7587343"/>
+            <wp:effectExtent l="0" t="0" r="0" b="0"/>
+            <wp:docPr id="19" name="Picture 19"/>
+            <wp:cNvGraphicFramePr>
+              <a:graphicFrameLocks xmlns:a="http://schemas.openxmlformats.org/drawingml/2006/main" noChangeAspect="1"/>
+            </wp:cNvGraphicFramePr>
+            <a:graphic xmlns:a="http://schemas.openxmlformats.org/drawingml/2006/main">
+              <a:graphicData uri="http://schemas.openxmlformats.org/drawingml/2006/picture">
+                <pic:pic xmlns:pic="http://schemas.openxmlformats.org/drawingml/2006/picture">
+                  <pic:nvPicPr>
+                    <pic:cNvPr id="0" name="Image (38).jpg"/>
+                    <pic:cNvPicPr/>
+                  </pic:nvPicPr>
+                  <pic:blipFill rotWithShape="1">
+                    <a:blip r:embed="rId9" cstate="print">
+                      <a:extLst>
+                        <a:ext uri="{BEBA8EAE-BF5A-486C-A8C5-ECC9F3942E4B}">
+                          <a14:imgProps xmlns:a14="http://schemas.microsoft.com/office/drawing/2010/main">
+                            <a14:imgLayer r:embed="rId10">
+                              <a14:imgEffect>
+                                <a14:sharpenSoften amount="25000"/>
+                              </a14:imgEffect>
+                              <a14:imgEffect>
+                                <a14:brightnessContrast bright="20000" contrast="-40000"/>
+                              </a14:imgEffect>
+                            </a14:imgLayer>
+                          </a14:imgProps>
+                        </a:ext>
+                        <a:ext uri="{28A0092B-C50C-407E-A947-70E740481C1C}">
+                          <a14:useLocalDpi xmlns:a14="http://schemas.microsoft.com/office/drawing/2010/main" val="0"/>
+                        </a:ext>
+                      </a:extLst>
+                    </a:blip>
+                    <a:srcRect l="14406" t="2741" r="4108" b="14885"/>
+                    <a:stretch/>
+                  </pic:blipFill>
+                  <pic:spPr bwMode="auto">
+                    <a:xfrm>
+                      <a:off x="0" y="0"/>
+                      <a:ext cx="5465371" cy="7598199"/>
+                    </a:xfrm>
+                    <a:prstGeom prst="rect">
+                      <a:avLst/>
+                    </a:prstGeom>
+                    <a:ln>
+                      <a:noFill/>
+                    </a:ln>
+                    <a:extLst>
+                      <a:ext uri="{53640926-AAD7-44D8-BBD7-CCE9431645EC}">
+                        <a14:shadowObscured xmlns:a14="http://schemas.microsoft.com/office/drawing/2010/main"/>
+                      </a:ext>
+                    </a:extLst>
+                  </pic:spPr>
+                </pic:pic>
+              </a:graphicData>
+            </a:graphic>
+          </wp:inline>
+        </w:drawing>
+      </w:r>
+      <w:r>
+        <w:rPr>
+          <w:rFonts w:eastAsia="Yu Mincho" w:cs="Times New Roman"/>
+          <w:sz w:val="18"/>
+          <w:shd w:val="clear" w:color="auto" w:fill="FFFFFF"/>
+          <w:lang w:val="fil-PH" w:eastAsia="fil-PH"/>
+        </w:rPr>
+        <w:br w:type="page"/>
+      </w:r>
+    </w:p>
+    <w:p>
+      <w:pPr>
+        <w:spacing w:after="160" w:line="259" w:lineRule="auto"/>
+        <w:rPr>
+          <w:rFonts w:eastAsia="Yu Mincho" w:cs="Times New Roman"/>
+          <w:sz w:val="18"/>
+          <w:shd w:val="clear" w:color="auto" w:fill="FFFFFF"/>
+          <w:lang w:val="fil-PH" w:eastAsia="fil-PH"/>
+        </w:rPr>
+      </w:pPr>
     </w:p>
     <w:p>
       <w:pPr>
@@ -1043,245 +1180,1016 @@
           <w:szCs w:val="24"/>
           <w:lang w:val="fil-PH" w:eastAsia="fil-PH"/>
         </w:rPr>
+        <w:t>TABLE OF CONTENTS</w:t>
+      </w:r>
+    </w:p>
+    <w:p>
+      <w:pPr>
+        <w:jc w:val="right"/>
+        <w:rPr>
+          <w:rFonts w:eastAsia="Yu Mincho" w:cs="Times New Roman"/>
+          <w:sz w:val="22"/>
+          <w:lang w:val="fil-PH" w:eastAsia="fil-PH"/>
+        </w:rPr>
+      </w:pPr>
+      <w:r>
+        <w:rPr>
+          <w:rFonts w:eastAsia="Yu Mincho" w:cs="Times New Roman"/>
+          <w:b/>
+          <w:sz w:val="22"/>
+          <w:lang w:val="fil-PH" w:eastAsia="fil-PH"/>
+        </w:rPr>
+        <w:tab/>
+      </w:r>
+      <w:r>
+        <w:rPr>
+          <w:rFonts w:eastAsia="Yu Mincho" w:cs="Times New Roman"/>
+          <w:b/>
+          <w:sz w:val="22"/>
+          <w:lang w:val="fil-PH" w:eastAsia="fil-PH"/>
+        </w:rPr>
+        <w:tab/>
+        <w:t>Page</w:t>
+      </w:r>
+    </w:p>
+    <w:p>
+      <w:pPr>
+        <w:rPr>
+          <w:rFonts w:eastAsia="Yu Mincho" w:cs="Times New Roman"/>
+          <w:sz w:val="22"/>
+          <w:lang w:val="fil-PH" w:eastAsia="fil-PH"/>
+        </w:rPr>
+      </w:pPr>
+      <w:r>
+        <w:rPr>
+          <w:rFonts w:eastAsia="Yu Mincho" w:cs="Times New Roman"/>
+          <w:sz w:val="22"/>
+          <w:lang w:val="fil-PH" w:eastAsia="fil-PH"/>
+        </w:rPr>
+        <w:t>ACKNOWLEDGMENT</w:t>
+      </w:r>
+      <w:r>
+        <w:rPr>
+          <w:rFonts w:eastAsia="Yu Mincho" w:cs="Times New Roman"/>
+          <w:sz w:val="22"/>
+          <w:lang w:val="fil-PH" w:eastAsia="fil-PH"/>
+        </w:rPr>
+        <w:tab/>
+        <w:t xml:space="preserve">..................................................................................... </w:t>
+      </w:r>
+      <w:r>
+        <w:rPr>
+          <w:rFonts w:eastAsia="Yu Mincho" w:cs="Times New Roman"/>
+          <w:sz w:val="22"/>
+          <w:lang w:val="fil-PH" w:eastAsia="fil-PH"/>
+        </w:rPr>
+        <w:tab/>
+        <w:t xml:space="preserve">         ii</w:t>
+      </w:r>
+    </w:p>
+    <w:p>
+      <w:pPr>
+        <w:rPr>
+          <w:rFonts w:eastAsia="Yu Mincho" w:cs="Times New Roman"/>
+          <w:sz w:val="22"/>
+          <w:lang w:val="fil-PH" w:eastAsia="fil-PH"/>
+        </w:rPr>
+      </w:pPr>
+      <w:r>
+        <w:rPr>
+          <w:rFonts w:eastAsia="Yu Mincho" w:cs="Times New Roman"/>
+          <w:sz w:val="22"/>
+          <w:lang w:val="fil-PH" w:eastAsia="fil-PH"/>
+        </w:rPr>
+        <w:t xml:space="preserve">DEDICATION </w:t>
+      </w:r>
+      <w:r>
+        <w:rPr>
+          <w:rFonts w:eastAsia="Yu Mincho" w:cs="Times New Roman"/>
+          <w:sz w:val="22"/>
+          <w:lang w:val="fil-PH" w:eastAsia="fil-PH"/>
+        </w:rPr>
+        <w:tab/>
+      </w:r>
+      <w:r>
+        <w:rPr>
+          <w:rFonts w:eastAsia="Yu Mincho" w:cs="Times New Roman"/>
+          <w:sz w:val="22"/>
+          <w:lang w:val="fil-PH" w:eastAsia="fil-PH"/>
+        </w:rPr>
+        <w:tab/>
+        <w:t xml:space="preserve">.................................................................................................. </w:t>
+      </w:r>
+      <w:r>
+        <w:rPr>
+          <w:rFonts w:eastAsia="Yu Mincho" w:cs="Times New Roman"/>
+          <w:sz w:val="22"/>
+          <w:lang w:val="fil-PH" w:eastAsia="fil-PH"/>
+        </w:rPr>
+        <w:tab/>
+        <w:t xml:space="preserve">        iii</w:t>
+      </w:r>
+      <w:r>
+        <w:rPr>
+          <w:rFonts w:eastAsia="Yu Mincho" w:cs="Times New Roman"/>
+          <w:sz w:val="22"/>
+          <w:lang w:val="fil-PH" w:eastAsia="fil-PH"/>
+        </w:rPr>
+        <w:t xml:space="preserve"> </w:t>
+      </w:r>
+    </w:p>
+    <w:p>
+      <w:pPr>
+        <w:rPr>
+          <w:rFonts w:eastAsia="Yu Mincho" w:cs="Times New Roman"/>
+          <w:sz w:val="22"/>
+          <w:lang w:val="fil-PH" w:eastAsia="fil-PH"/>
+        </w:rPr>
+      </w:pPr>
+      <w:r>
+        <w:rPr>
+          <w:rFonts w:eastAsia="Yu Mincho" w:cs="Times New Roman"/>
+          <w:sz w:val="22"/>
+          <w:lang w:val="fil-PH" w:eastAsia="fil-PH"/>
+        </w:rPr>
+        <w:t xml:space="preserve">APPROVAL SHEET </w:t>
+      </w:r>
+      <w:r>
+        <w:rPr>
+          <w:rFonts w:eastAsia="Yu Mincho" w:cs="Times New Roman"/>
+          <w:sz w:val="22"/>
+          <w:lang w:val="fil-PH" w:eastAsia="fil-PH"/>
+        </w:rPr>
+        <w:tab/>
+      </w:r>
+      <w:r>
+        <w:rPr>
+          <w:rFonts w:eastAsia="Yu Mincho" w:cs="Times New Roman"/>
+          <w:sz w:val="22"/>
+          <w:lang w:val="fil-PH" w:eastAsia="fil-PH"/>
+        </w:rPr>
+        <w:tab/>
+      </w:r>
+      <w:r>
+        <w:rPr>
+          <w:rFonts w:eastAsia="Yu Mincho" w:cs="Times New Roman"/>
+          <w:sz w:val="22"/>
+          <w:lang w:val="fil-PH" w:eastAsia="fil-PH"/>
+        </w:rPr>
+        <w:t>..................................................................</w:t>
+      </w:r>
+      <w:r>
+        <w:rPr>
+          <w:rFonts w:eastAsia="Yu Mincho" w:cs="Times New Roman"/>
+          <w:sz w:val="22"/>
+          <w:lang w:val="fil-PH" w:eastAsia="fil-PH"/>
+        </w:rPr>
+        <w:t xml:space="preserve">................... </w:t>
+      </w:r>
+      <w:r>
+        <w:rPr>
+          <w:rFonts w:eastAsia="Yu Mincho" w:cs="Times New Roman"/>
+          <w:sz w:val="22"/>
+          <w:lang w:val="fil-PH" w:eastAsia="fil-PH"/>
+        </w:rPr>
+        <w:tab/>
+        <w:t xml:space="preserve">        iv</w:t>
+      </w:r>
+    </w:p>
+    <w:p>
+      <w:pPr>
+        <w:rPr>
+          <w:rFonts w:eastAsia="Yu Mincho" w:cs="Times New Roman"/>
+          <w:sz w:val="22"/>
+          <w:lang w:val="fil-PH" w:eastAsia="fil-PH"/>
+        </w:rPr>
+      </w:pPr>
+      <w:r>
+        <w:rPr>
+          <w:rFonts w:eastAsia="Yu Mincho" w:cs="Times New Roman"/>
+          <w:sz w:val="22"/>
+          <w:lang w:val="fil-PH" w:eastAsia="fil-PH"/>
+        </w:rPr>
+        <w:t>TABLE OF CONTENTS</w:t>
+      </w:r>
+      <w:r>
+        <w:rPr>
+          <w:rFonts w:eastAsia="Yu Mincho" w:cs="Times New Roman"/>
+          <w:sz w:val="22"/>
+          <w:lang w:val="fil-PH" w:eastAsia="fil-PH"/>
+        </w:rPr>
+        <w:tab/>
+        <w:t>.....................................................................................</w:t>
+      </w:r>
+      <w:r>
+        <w:rPr>
+          <w:rFonts w:eastAsia="Yu Mincho" w:cs="Times New Roman"/>
+          <w:sz w:val="22"/>
+          <w:lang w:val="fil-PH" w:eastAsia="fil-PH"/>
+        </w:rPr>
+        <w:tab/>
+      </w:r>
+      <w:r>
+        <w:rPr>
+          <w:rFonts w:eastAsia="Yu Mincho" w:cs="Times New Roman"/>
+          <w:sz w:val="22"/>
+          <w:lang w:val="fil-PH" w:eastAsia="fil-PH"/>
+        </w:rPr>
+        <w:t xml:space="preserve">        </w:t>
+      </w:r>
+      <w:r>
+        <w:rPr>
+          <w:rFonts w:eastAsia="Yu Mincho" w:cs="Times New Roman"/>
+          <w:sz w:val="22"/>
+          <w:lang w:val="fil-PH" w:eastAsia="fil-PH"/>
+        </w:rPr>
+        <w:t xml:space="preserve"> </w:t>
+      </w:r>
+      <w:r>
+        <w:rPr>
+          <w:rFonts w:eastAsia="Yu Mincho" w:cs="Times New Roman"/>
+          <w:sz w:val="22"/>
+          <w:lang w:val="fil-PH" w:eastAsia="fil-PH"/>
+        </w:rPr>
+        <w:t>v</w:t>
+      </w:r>
+    </w:p>
+    <w:p>
+      <w:pPr>
+        <w:rPr>
+          <w:rFonts w:eastAsia="Yu Mincho" w:cs="Times New Roman"/>
+          <w:sz w:val="22"/>
+          <w:lang w:val="fil-PH" w:eastAsia="fil-PH"/>
+        </w:rPr>
+      </w:pPr>
+      <w:r>
+        <w:rPr>
+          <w:rFonts w:eastAsia="Yu Mincho" w:cs="Times New Roman"/>
+          <w:sz w:val="22"/>
+          <w:lang w:val="fil-PH" w:eastAsia="fil-PH"/>
+        </w:rPr>
+        <w:t xml:space="preserve">LIST OF TABLES </w:t>
+      </w:r>
+      <w:r>
+        <w:rPr>
+          <w:rFonts w:eastAsia="Yu Mincho" w:cs="Times New Roman"/>
+          <w:sz w:val="22"/>
+          <w:lang w:val="fil-PH" w:eastAsia="fil-PH"/>
+        </w:rPr>
+        <w:tab/>
+        <w:t>............................................................................</w:t>
+      </w:r>
+      <w:r>
+        <w:rPr>
+          <w:rFonts w:eastAsia="Yu Mincho" w:cs="Times New Roman"/>
+          <w:sz w:val="22"/>
+          <w:lang w:val="fil-PH" w:eastAsia="fil-PH"/>
+        </w:rPr>
+        <w:t xml:space="preserve">...................... </w:t>
+      </w:r>
+      <w:r>
+        <w:rPr>
+          <w:rFonts w:eastAsia="Yu Mincho" w:cs="Times New Roman"/>
+          <w:sz w:val="22"/>
+          <w:lang w:val="fil-PH" w:eastAsia="fil-PH"/>
+        </w:rPr>
+        <w:tab/>
+        <w:t xml:space="preserve">       </w:t>
+      </w:r>
+      <w:r>
+        <w:rPr>
+          <w:rFonts w:eastAsia="Yu Mincho" w:cs="Times New Roman"/>
+          <w:sz w:val="22"/>
+          <w:lang w:val="fil-PH" w:eastAsia="fil-PH"/>
+        </w:rPr>
+        <w:t>v</w:t>
+      </w:r>
+      <w:r>
+        <w:rPr>
+          <w:rFonts w:eastAsia="Yu Mincho" w:cs="Times New Roman"/>
+          <w:sz w:val="22"/>
+          <w:lang w:val="fil-PH" w:eastAsia="fil-PH"/>
+        </w:rPr>
+        <w:t>i</w:t>
+      </w:r>
+      <w:r>
+        <w:rPr>
+          <w:rFonts w:eastAsia="Yu Mincho" w:cs="Times New Roman"/>
+          <w:sz w:val="22"/>
+          <w:lang w:val="fil-PH" w:eastAsia="fil-PH"/>
+        </w:rPr>
+        <w:t>i</w:t>
+      </w:r>
+    </w:p>
+    <w:p>
+      <w:pPr>
+        <w:rPr>
+          <w:rFonts w:eastAsia="Yu Mincho" w:cs="Times New Roman"/>
+          <w:sz w:val="22"/>
+          <w:lang w:val="fil-PH" w:eastAsia="fil-PH"/>
+        </w:rPr>
+      </w:pPr>
+      <w:r>
+        <w:rPr>
+          <w:rFonts w:eastAsia="Yu Mincho" w:cs="Times New Roman"/>
+          <w:sz w:val="22"/>
+          <w:lang w:val="fil-PH" w:eastAsia="fil-PH"/>
+        </w:rPr>
+        <w:t xml:space="preserve">LIST OF FIGURES </w:t>
+      </w:r>
+      <w:r>
+        <w:rPr>
+          <w:rFonts w:eastAsia="Yu Mincho" w:cs="Times New Roman"/>
+          <w:sz w:val="22"/>
+          <w:lang w:val="fil-PH" w:eastAsia="fil-PH"/>
+        </w:rPr>
+        <w:tab/>
+        <w:t>...........................................................................</w:t>
+      </w:r>
+      <w:r>
+        <w:rPr>
+          <w:rFonts w:eastAsia="Yu Mincho" w:cs="Times New Roman"/>
+          <w:sz w:val="22"/>
+          <w:lang w:val="fil-PH" w:eastAsia="fil-PH"/>
+        </w:rPr>
+        <w:t xml:space="preserve">....................... </w:t>
+      </w:r>
+      <w:r>
+        <w:rPr>
+          <w:rFonts w:eastAsia="Yu Mincho" w:cs="Times New Roman"/>
+          <w:sz w:val="22"/>
+          <w:lang w:val="fil-PH" w:eastAsia="fil-PH"/>
+        </w:rPr>
+        <w:tab/>
+        <w:t xml:space="preserve">      </w:t>
+      </w:r>
+      <w:r>
+        <w:rPr>
+          <w:rFonts w:eastAsia="Yu Mincho" w:cs="Times New Roman"/>
+          <w:sz w:val="22"/>
+          <w:lang w:val="fil-PH" w:eastAsia="fil-PH"/>
+        </w:rPr>
+        <w:t>vii</w:t>
+      </w:r>
+      <w:r>
+        <w:rPr>
+          <w:rFonts w:eastAsia="Yu Mincho" w:cs="Times New Roman"/>
+          <w:sz w:val="22"/>
+          <w:lang w:val="fil-PH" w:eastAsia="fil-PH"/>
+        </w:rPr>
+        <w:t>i</w:t>
+      </w:r>
+    </w:p>
+    <w:p>
+      <w:pPr>
+        <w:rPr>
+          <w:rFonts w:eastAsia="Yu Mincho" w:cs="Times New Roman"/>
+          <w:sz w:val="22"/>
+          <w:lang w:val="fil-PH" w:eastAsia="fil-PH"/>
+        </w:rPr>
+      </w:pPr>
+      <w:r>
+        <w:rPr>
+          <w:rFonts w:eastAsia="Yu Mincho" w:cs="Times New Roman"/>
+          <w:sz w:val="22"/>
+          <w:lang w:val="fil-PH" w:eastAsia="fil-PH"/>
+        </w:rPr>
+        <w:t xml:space="preserve">CHAPTER I: INTRODUCTION </w:t>
+      </w:r>
+      <w:r>
+        <w:rPr>
+          <w:rFonts w:eastAsia="Yu Mincho" w:cs="Times New Roman"/>
+          <w:sz w:val="22"/>
+          <w:lang w:val="fil-PH" w:eastAsia="fil-PH"/>
+        </w:rPr>
+        <w:tab/>
+      </w:r>
+    </w:p>
+    <w:p>
+      <w:pPr>
+        <w:ind w:firstLine="720"/>
+        <w:rPr>
+          <w:rFonts w:eastAsia="Yu Mincho" w:cs="Times New Roman"/>
+          <w:sz w:val="22"/>
+          <w:lang w:val="fil-PH" w:eastAsia="fil-PH"/>
+        </w:rPr>
+      </w:pPr>
+      <w:r>
+        <w:rPr>
+          <w:rFonts w:eastAsia="Yu Mincho" w:cs="Times New Roman"/>
+          <w:sz w:val="22"/>
+          <w:lang w:val="fil-PH" w:eastAsia="fil-PH"/>
+        </w:rPr>
+        <w:t>Rationale of the Study</w:t>
+      </w:r>
+      <w:r>
+        <w:rPr>
+          <w:rFonts w:eastAsia="Yu Mincho" w:cs="Times New Roman"/>
+          <w:sz w:val="22"/>
+          <w:lang w:val="fil-PH" w:eastAsia="fil-PH"/>
+        </w:rPr>
+        <w:tab/>
+        <w:t>.....................................................................................</w:t>
+      </w:r>
+      <w:r>
+        <w:rPr>
+          <w:rFonts w:eastAsia="Yu Mincho" w:cs="Times New Roman"/>
+          <w:sz w:val="22"/>
+          <w:lang w:val="fil-PH" w:eastAsia="fil-PH"/>
+        </w:rPr>
+        <w:tab/>
+        <w:t xml:space="preserve">        1</w:t>
+      </w:r>
+    </w:p>
+    <w:p>
+      <w:pPr>
+        <w:ind w:firstLine="720"/>
+        <w:rPr>
+          <w:rFonts w:eastAsia="Yu Mincho" w:cs="Times New Roman"/>
+          <w:sz w:val="22"/>
+          <w:lang w:val="fil-PH" w:eastAsia="fil-PH"/>
+        </w:rPr>
+      </w:pPr>
+      <w:r>
+        <w:rPr>
+          <w:rFonts w:eastAsia="Yu Mincho" w:cs="Times New Roman"/>
+          <w:sz w:val="22"/>
+          <w:lang w:val="fil-PH" w:eastAsia="fil-PH"/>
+        </w:rPr>
+        <w:t>Objective of the Study</w:t>
+      </w:r>
+      <w:r>
+        <w:rPr>
+          <w:rFonts w:eastAsia="Yu Mincho" w:cs="Times New Roman"/>
+          <w:sz w:val="22"/>
+          <w:lang w:val="fil-PH" w:eastAsia="fil-PH"/>
+        </w:rPr>
+        <w:tab/>
+        <w:t xml:space="preserve">..................................................................................... </w:t>
+      </w:r>
+      <w:r>
+        <w:rPr>
+          <w:rFonts w:eastAsia="Yu Mincho" w:cs="Times New Roman"/>
+          <w:sz w:val="22"/>
+          <w:lang w:val="fil-PH" w:eastAsia="fil-PH"/>
+        </w:rPr>
+        <w:tab/>
+        <w:t xml:space="preserve">        2</w:t>
+      </w:r>
+    </w:p>
+    <w:p>
+      <w:pPr>
+        <w:ind w:firstLine="720"/>
+        <w:rPr>
+          <w:rFonts w:eastAsia="Yu Mincho" w:cs="Times New Roman"/>
+          <w:sz w:val="22"/>
+          <w:lang w:val="fil-PH" w:eastAsia="fil-PH"/>
+        </w:rPr>
+      </w:pPr>
+      <w:r>
+        <w:rPr>
+          <w:rFonts w:eastAsia="Yu Mincho" w:cs="Times New Roman"/>
+          <w:sz w:val="22"/>
+          <w:lang w:val="fil-PH" w:eastAsia="fil-PH"/>
+        </w:rPr>
+        <w:t>Scope and Limitations</w:t>
+      </w:r>
+      <w:r>
+        <w:rPr>
+          <w:rFonts w:eastAsia="Yu Mincho" w:cs="Times New Roman"/>
+          <w:sz w:val="22"/>
+          <w:lang w:val="fil-PH" w:eastAsia="fil-PH"/>
+        </w:rPr>
+        <w:tab/>
+        <w:t xml:space="preserve">..................................................................................... </w:t>
+      </w:r>
+      <w:r>
+        <w:rPr>
+          <w:rFonts w:eastAsia="Yu Mincho" w:cs="Times New Roman"/>
+          <w:sz w:val="22"/>
+          <w:lang w:val="fil-PH" w:eastAsia="fil-PH"/>
+        </w:rPr>
+        <w:tab/>
+        <w:t xml:space="preserve">        2</w:t>
+      </w:r>
+    </w:p>
+    <w:p>
+      <w:pPr>
+        <w:ind w:firstLine="720"/>
+        <w:rPr>
+          <w:rFonts w:eastAsia="Yu Mincho" w:cs="Times New Roman"/>
+          <w:sz w:val="22"/>
+          <w:lang w:val="fil-PH" w:eastAsia="fil-PH"/>
+        </w:rPr>
+      </w:pPr>
+      <w:r>
+        <w:rPr>
+          <w:rFonts w:eastAsia="Yu Mincho" w:cs="Times New Roman"/>
+          <w:sz w:val="22"/>
+          <w:lang w:val="fil-PH" w:eastAsia="fil-PH"/>
+        </w:rPr>
+        <w:t>Significance of the Study</w:t>
+      </w:r>
+      <w:r>
+        <w:rPr>
+          <w:rFonts w:eastAsia="Yu Mincho" w:cs="Times New Roman"/>
+          <w:sz w:val="22"/>
+          <w:lang w:val="fil-PH" w:eastAsia="fil-PH"/>
+        </w:rPr>
+        <w:tab/>
+        <w:t xml:space="preserve">........................................................................ </w:t>
+      </w:r>
+      <w:r>
+        <w:rPr>
+          <w:rFonts w:eastAsia="Yu Mincho" w:cs="Times New Roman"/>
+          <w:sz w:val="22"/>
+          <w:lang w:val="fil-PH" w:eastAsia="fil-PH"/>
+        </w:rPr>
+        <w:tab/>
+        <w:t xml:space="preserve">        3</w:t>
+      </w:r>
+    </w:p>
+    <w:p>
+      <w:pPr>
+        <w:ind w:firstLine="720"/>
+        <w:rPr>
+          <w:rFonts w:eastAsia="Yu Mincho" w:cs="Times New Roman"/>
+          <w:sz w:val="22"/>
+          <w:lang w:val="fil-PH" w:eastAsia="fil-PH"/>
+        </w:rPr>
+      </w:pPr>
+      <w:r>
+        <w:rPr>
+          <w:rFonts w:eastAsia="Yu Mincho" w:cs="Times New Roman"/>
+          <w:sz w:val="22"/>
+          <w:lang w:val="fil-PH" w:eastAsia="fil-PH"/>
+        </w:rPr>
+        <w:t>Flow of the Study</w:t>
+      </w:r>
+      <w:r>
+        <w:rPr>
+          <w:rFonts w:eastAsia="Yu Mincho" w:cs="Times New Roman"/>
+          <w:sz w:val="22"/>
+          <w:lang w:val="fil-PH" w:eastAsia="fil-PH"/>
+        </w:rPr>
+        <w:tab/>
+        <w:t xml:space="preserve">..................................................................................... </w:t>
+      </w:r>
+      <w:r>
+        <w:rPr>
+          <w:rFonts w:eastAsia="Yu Mincho" w:cs="Times New Roman"/>
+          <w:sz w:val="22"/>
+          <w:lang w:val="fil-PH" w:eastAsia="fil-PH"/>
+        </w:rPr>
+        <w:tab/>
+        <w:t xml:space="preserve">        4</w:t>
+      </w:r>
+    </w:p>
+    <w:p>
+      <w:pPr>
+        <w:ind w:firstLine="720"/>
+        <w:rPr>
+          <w:rFonts w:eastAsia="Yu Mincho" w:cs="Times New Roman"/>
+          <w:sz w:val="22"/>
+          <w:lang w:val="fil-PH" w:eastAsia="fil-PH"/>
+        </w:rPr>
+      </w:pPr>
+      <w:r>
+        <w:rPr>
+          <w:rFonts w:eastAsia="Yu Mincho" w:cs="Times New Roman"/>
+          <w:sz w:val="22"/>
+          <w:lang w:val="fil-PH" w:eastAsia="fil-PH"/>
+        </w:rPr>
+        <w:t xml:space="preserve">Definition of Terms </w:t>
+      </w:r>
+      <w:r>
+        <w:rPr>
+          <w:rFonts w:eastAsia="Yu Mincho" w:cs="Times New Roman"/>
+          <w:sz w:val="22"/>
+          <w:lang w:val="fil-PH" w:eastAsia="fil-PH"/>
+        </w:rPr>
+        <w:tab/>
+        <w:t xml:space="preserve">..................................................................................... </w:t>
+      </w:r>
+      <w:r>
+        <w:rPr>
+          <w:rFonts w:eastAsia="Yu Mincho" w:cs="Times New Roman"/>
+          <w:sz w:val="22"/>
+          <w:lang w:val="fil-PH" w:eastAsia="fil-PH"/>
+        </w:rPr>
+        <w:tab/>
+        <w:t xml:space="preserve">        5</w:t>
+      </w:r>
+    </w:p>
+    <w:p>
+      <w:pPr>
+        <w:rPr>
+          <w:rFonts w:eastAsia="Yu Mincho" w:cs="Times New Roman"/>
+          <w:sz w:val="22"/>
+          <w:lang w:val="fil-PH" w:eastAsia="fil-PH"/>
+        </w:rPr>
+      </w:pPr>
+      <w:r>
+        <w:rPr>
+          <w:rFonts w:eastAsia="Yu Mincho" w:cs="Times New Roman"/>
+          <w:sz w:val="22"/>
+          <w:lang w:val="fil-PH" w:eastAsia="fil-PH"/>
+        </w:rPr>
+        <w:t xml:space="preserve">CHAPTER II: REVIEW OF RELATED LITERATURE AND STUDIES </w:t>
+      </w:r>
+    </w:p>
+    <w:p>
+      <w:pPr>
+        <w:ind w:firstLine="720"/>
+        <w:rPr>
+          <w:rFonts w:eastAsia="Yu Mincho" w:cs="Times New Roman"/>
+          <w:sz w:val="22"/>
+          <w:lang w:val="fil-PH" w:eastAsia="fil-PH"/>
+        </w:rPr>
+      </w:pPr>
+      <w:r>
+        <w:rPr>
+          <w:rFonts w:eastAsia="Yu Mincho" w:cs="Times New Roman"/>
+          <w:sz w:val="22"/>
+          <w:lang w:val="fil-PH" w:eastAsia="fil-PH"/>
+        </w:rPr>
+        <w:t xml:space="preserve">Related Literatures </w:t>
+      </w:r>
+      <w:r>
+        <w:rPr>
+          <w:rFonts w:eastAsia="Yu Mincho" w:cs="Times New Roman"/>
+          <w:sz w:val="22"/>
+          <w:lang w:val="fil-PH" w:eastAsia="fil-PH"/>
+        </w:rPr>
+        <w:tab/>
+        <w:t xml:space="preserve">..................................................................................... </w:t>
+      </w:r>
+      <w:r>
+        <w:rPr>
+          <w:rFonts w:eastAsia="Yu Mincho" w:cs="Times New Roman"/>
+          <w:sz w:val="22"/>
+          <w:lang w:val="fil-PH" w:eastAsia="fil-PH"/>
+        </w:rPr>
+        <w:tab/>
+        <w:t xml:space="preserve">        6</w:t>
+      </w:r>
+    </w:p>
+    <w:p>
+      <w:pPr>
+        <w:ind w:firstLine="720"/>
+        <w:rPr>
+          <w:rFonts w:eastAsia="Yu Mincho" w:cs="Times New Roman"/>
+          <w:sz w:val="22"/>
+          <w:lang w:val="fil-PH" w:eastAsia="fil-PH"/>
+        </w:rPr>
+      </w:pPr>
+      <w:r>
+        <w:rPr>
+          <w:rFonts w:eastAsia="Yu Mincho" w:cs="Times New Roman"/>
+          <w:sz w:val="22"/>
+          <w:lang w:val="fil-PH" w:eastAsia="fil-PH"/>
+        </w:rPr>
+        <w:t xml:space="preserve">Related Studies </w:t>
+      </w:r>
+      <w:r>
+        <w:rPr>
+          <w:rFonts w:eastAsia="Yu Mincho" w:cs="Times New Roman"/>
+          <w:sz w:val="22"/>
+          <w:lang w:val="fil-PH" w:eastAsia="fil-PH"/>
+        </w:rPr>
+        <w:tab/>
+      </w:r>
+      <w:r>
+        <w:rPr>
+          <w:rFonts w:eastAsia="Yu Mincho" w:cs="Times New Roman"/>
+          <w:sz w:val="22"/>
+          <w:lang w:val="fil-PH" w:eastAsia="fil-PH"/>
+        </w:rPr>
+        <w:tab/>
+        <w:t xml:space="preserve">..................................................................................... </w:t>
+      </w:r>
+      <w:r>
+        <w:rPr>
+          <w:rFonts w:eastAsia="Yu Mincho" w:cs="Times New Roman"/>
+          <w:sz w:val="22"/>
+          <w:lang w:val="fil-PH" w:eastAsia="fil-PH"/>
+        </w:rPr>
+        <w:tab/>
+        <w:t xml:space="preserve">        9</w:t>
+      </w:r>
+    </w:p>
+    <w:p>
+      <w:pPr>
+        <w:ind w:left="720" w:firstLine="720"/>
+        <w:rPr>
+          <w:rFonts w:eastAsia="Yu Mincho" w:cs="Times New Roman"/>
+          <w:sz w:val="22"/>
+          <w:lang w:val="fil-PH" w:eastAsia="fil-PH"/>
+        </w:rPr>
+      </w:pPr>
+      <w:r>
+        <w:rPr>
+          <w:rFonts w:eastAsia="Yu Mincho" w:cs="Times New Roman"/>
+          <w:sz w:val="22"/>
+          <w:lang w:val="fil-PH" w:eastAsia="fil-PH"/>
+        </w:rPr>
+        <w:t xml:space="preserve">Comparative Matrix </w:t>
+      </w:r>
+      <w:r>
+        <w:rPr>
+          <w:rFonts w:eastAsia="Yu Mincho" w:cs="Times New Roman"/>
+          <w:sz w:val="22"/>
+          <w:lang w:val="fil-PH" w:eastAsia="fil-PH"/>
+        </w:rPr>
+        <w:tab/>
+        <w:t xml:space="preserve">........................................................................ </w:t>
+      </w:r>
+      <w:r>
+        <w:rPr>
+          <w:rFonts w:eastAsia="Yu Mincho" w:cs="Times New Roman"/>
+          <w:sz w:val="22"/>
+          <w:lang w:val="fil-PH" w:eastAsia="fil-PH"/>
+        </w:rPr>
+        <w:tab/>
+        <w:t xml:space="preserve">        10</w:t>
+      </w:r>
+    </w:p>
+    <w:p>
+      <w:pPr>
+        <w:rPr>
+          <w:rFonts w:eastAsia="Yu Mincho" w:cs="Times New Roman"/>
+          <w:sz w:val="22"/>
+          <w:lang w:val="fil-PH" w:eastAsia="fil-PH"/>
+        </w:rPr>
+      </w:pPr>
+      <w:r>
+        <w:rPr>
+          <w:rFonts w:eastAsia="Yu Mincho" w:cs="Times New Roman"/>
+          <w:sz w:val="22"/>
+          <w:lang w:val="fil-PH" w:eastAsia="fil-PH"/>
+        </w:rPr>
+        <w:t xml:space="preserve">CHAPTER III: RESEARCH METHODOLOGY </w:t>
+      </w:r>
+    </w:p>
+    <w:p>
+      <w:pPr>
+        <w:ind w:firstLine="720"/>
+        <w:rPr>
+          <w:rFonts w:eastAsia="Yu Mincho" w:cs="Times New Roman"/>
+          <w:sz w:val="22"/>
+          <w:lang w:val="fil-PH" w:eastAsia="fil-PH"/>
+        </w:rPr>
+      </w:pPr>
+      <w:r>
+        <w:rPr>
+          <w:rFonts w:eastAsia="Yu Mincho" w:cs="Times New Roman"/>
+          <w:sz w:val="22"/>
+          <w:lang w:val="fil-PH" w:eastAsia="fil-PH"/>
+        </w:rPr>
+        <w:t xml:space="preserve">Software Engineering Methodology </w:t>
+      </w:r>
+      <w:r>
+        <w:rPr>
+          <w:rFonts w:eastAsia="Yu Mincho" w:cs="Times New Roman"/>
+          <w:sz w:val="22"/>
+          <w:lang w:val="fil-PH" w:eastAsia="fil-PH"/>
+        </w:rPr>
+        <w:tab/>
+        <w:t xml:space="preserve">........................................................... </w:t>
+      </w:r>
+      <w:r>
+        <w:rPr>
+          <w:rFonts w:eastAsia="Yu Mincho" w:cs="Times New Roman"/>
+          <w:sz w:val="22"/>
+          <w:lang w:val="fil-PH" w:eastAsia="fil-PH"/>
+        </w:rPr>
+        <w:tab/>
+        <w:t xml:space="preserve">        12</w:t>
+      </w:r>
+    </w:p>
+    <w:p>
+      <w:pPr>
+        <w:ind w:firstLine="720"/>
+        <w:rPr>
+          <w:rFonts w:eastAsia="Yu Mincho" w:cs="Times New Roman"/>
+          <w:sz w:val="22"/>
+          <w:lang w:val="fil-PH" w:eastAsia="fil-PH"/>
+        </w:rPr>
+      </w:pPr>
+      <w:r>
+        <w:rPr>
+          <w:rFonts w:eastAsia="Yu Mincho" w:cs="Times New Roman"/>
+          <w:sz w:val="22"/>
+          <w:lang w:val="fil-PH" w:eastAsia="fil-PH"/>
+        </w:rPr>
+        <w:t xml:space="preserve">Planning/Conception-Initiation Phase </w:t>
+      </w:r>
+      <w:r>
+        <w:rPr>
+          <w:rFonts w:eastAsia="Yu Mincho" w:cs="Times New Roman"/>
+          <w:sz w:val="22"/>
+          <w:lang w:val="fil-PH" w:eastAsia="fil-PH"/>
+        </w:rPr>
+        <w:tab/>
+        <w:t xml:space="preserve">........................................................... </w:t>
+      </w:r>
+      <w:r>
+        <w:rPr>
+          <w:rFonts w:eastAsia="Yu Mincho" w:cs="Times New Roman"/>
+          <w:sz w:val="22"/>
+          <w:lang w:val="fil-PH" w:eastAsia="fil-PH"/>
+        </w:rPr>
+        <w:tab/>
+        <w:t xml:space="preserve">        14</w:t>
+      </w:r>
+    </w:p>
+    <w:p>
+      <w:pPr>
+        <w:ind w:left="720" w:firstLine="720"/>
+        <w:rPr>
+          <w:rFonts w:eastAsia="Yu Mincho" w:cs="Times New Roman"/>
+          <w:sz w:val="22"/>
+          <w:lang w:val="fil-PH" w:eastAsia="fil-PH"/>
+        </w:rPr>
+      </w:pPr>
+      <w:r>
+        <w:rPr>
+          <w:rFonts w:eastAsia="Yu Mincho" w:cs="Times New Roman"/>
+          <w:sz w:val="22"/>
+          <w:lang w:val="fil-PH" w:eastAsia="fil-PH"/>
+        </w:rPr>
+        <w:t xml:space="preserve">Business Model Canvas </w:t>
+      </w:r>
+      <w:r>
+        <w:rPr>
+          <w:rFonts w:eastAsia="Yu Mincho" w:cs="Times New Roman"/>
+          <w:sz w:val="22"/>
+          <w:lang w:val="fil-PH" w:eastAsia="fil-PH"/>
+        </w:rPr>
+        <w:tab/>
+        <w:t xml:space="preserve">........................................................... </w:t>
+      </w:r>
+      <w:r>
+        <w:rPr>
+          <w:rFonts w:eastAsia="Yu Mincho" w:cs="Times New Roman"/>
+          <w:sz w:val="22"/>
+          <w:lang w:val="fil-PH" w:eastAsia="fil-PH"/>
+        </w:rPr>
+        <w:tab/>
+        <w:t xml:space="preserve">        15</w:t>
+      </w:r>
+    </w:p>
+    <w:p>
+      <w:pPr>
+        <w:ind w:left="720" w:firstLine="720"/>
+        <w:rPr>
+          <w:rFonts w:eastAsia="Yu Mincho" w:cs="Times New Roman"/>
+          <w:sz w:val="22"/>
+          <w:lang w:val="fil-PH" w:eastAsia="fil-PH"/>
+        </w:rPr>
+      </w:pPr>
+      <w:r>
+        <w:rPr>
+          <w:rFonts w:eastAsia="Yu Mincho" w:cs="Times New Roman"/>
+          <w:sz w:val="22"/>
+          <w:lang w:val="fil-PH" w:eastAsia="fil-PH"/>
+        </w:rPr>
+        <w:t xml:space="preserve">Program Workflow </w:t>
+      </w:r>
+      <w:r>
+        <w:rPr>
+          <w:rFonts w:eastAsia="Yu Mincho" w:cs="Times New Roman"/>
+          <w:sz w:val="22"/>
+          <w:lang w:val="fil-PH" w:eastAsia="fil-PH"/>
+        </w:rPr>
+        <w:tab/>
+        <w:t xml:space="preserve">......................................................................... </w:t>
+      </w:r>
+      <w:r>
+        <w:rPr>
+          <w:rFonts w:eastAsia="Yu Mincho" w:cs="Times New Roman"/>
+          <w:sz w:val="22"/>
+          <w:lang w:val="fil-PH" w:eastAsia="fil-PH"/>
+        </w:rPr>
+        <w:tab/>
+        <w:t xml:space="preserve">        16</w:t>
+      </w:r>
+    </w:p>
+    <w:p>
+      <w:pPr>
+        <w:ind w:left="720" w:firstLine="720"/>
+        <w:rPr>
+          <w:rFonts w:eastAsia="Yu Mincho" w:cs="Times New Roman"/>
+          <w:sz w:val="22"/>
+          <w:lang w:val="fil-PH" w:eastAsia="fil-PH"/>
+        </w:rPr>
+      </w:pPr>
+      <w:r>
+        <w:rPr>
+          <w:rFonts w:eastAsia="Yu Mincho" w:cs="Times New Roman"/>
+          <w:sz w:val="22"/>
+          <w:lang w:val="fil-PH" w:eastAsia="fil-PH"/>
+        </w:rPr>
+        <w:t xml:space="preserve">Validation Board </w:t>
+      </w:r>
+      <w:r>
+        <w:rPr>
+          <w:rFonts w:eastAsia="Yu Mincho" w:cs="Times New Roman"/>
+          <w:sz w:val="22"/>
+          <w:lang w:val="fil-PH" w:eastAsia="fil-PH"/>
+        </w:rPr>
+        <w:tab/>
+        <w:t xml:space="preserve">......................................................................... </w:t>
+      </w:r>
+      <w:r>
+        <w:rPr>
+          <w:rFonts w:eastAsia="Yu Mincho" w:cs="Times New Roman"/>
+          <w:sz w:val="22"/>
+          <w:lang w:val="fil-PH" w:eastAsia="fil-PH"/>
+        </w:rPr>
+        <w:tab/>
+        <w:t xml:space="preserve">        19</w:t>
+      </w:r>
+    </w:p>
+    <w:p>
+      <w:pPr>
+        <w:ind w:left="720" w:firstLine="720"/>
+        <w:rPr>
+          <w:rFonts w:eastAsia="Yu Mincho" w:cs="Times New Roman"/>
+          <w:sz w:val="22"/>
+          <w:lang w:val="fil-PH" w:eastAsia="fil-PH"/>
+        </w:rPr>
+      </w:pPr>
+      <w:r>
+        <w:rPr>
+          <w:rFonts w:eastAsia="Yu Mincho" w:cs="Times New Roman"/>
+          <w:sz w:val="22"/>
+          <w:lang w:val="fil-PH" w:eastAsia="fil-PH"/>
+        </w:rPr>
         <w:lastRenderedPageBreak/>
-        <w:t>TABLE OF CONTENTS</w:t>
-      </w:r>
-    </w:p>
-    <w:p>
-      <w:pPr>
-        <w:jc w:val="right"/>
-        <w:rPr>
-          <w:rFonts w:eastAsia="Yu Mincho" w:cs="Times New Roman"/>
-          <w:sz w:val="22"/>
-          <w:lang w:val="fil-PH" w:eastAsia="fil-PH"/>
-        </w:rPr>
-      </w:pPr>
-      <w:r>
-        <w:rPr>
-          <w:rFonts w:eastAsia="Yu Mincho" w:cs="Times New Roman"/>
-          <w:b/>
-          <w:sz w:val="22"/>
-          <w:lang w:val="fil-PH" w:eastAsia="fil-PH"/>
-        </w:rPr>
-        <w:tab/>
-      </w:r>
-      <w:r>
-        <w:rPr>
-          <w:rFonts w:eastAsia="Yu Mincho" w:cs="Times New Roman"/>
-          <w:b/>
-          <w:sz w:val="22"/>
-          <w:lang w:val="fil-PH" w:eastAsia="fil-PH"/>
-        </w:rPr>
-        <w:tab/>
-        <w:t>Page</w:t>
-      </w:r>
-    </w:p>
-    <w:p>
-      <w:pPr>
-        <w:rPr>
-          <w:rFonts w:eastAsia="Yu Mincho" w:cs="Times New Roman"/>
-          <w:sz w:val="22"/>
-          <w:lang w:val="fil-PH" w:eastAsia="fil-PH"/>
-        </w:rPr>
-      </w:pPr>
-      <w:r>
-        <w:rPr>
-          <w:rFonts w:eastAsia="Yu Mincho" w:cs="Times New Roman"/>
-          <w:sz w:val="22"/>
-          <w:lang w:val="fil-PH" w:eastAsia="fil-PH"/>
-        </w:rPr>
-        <w:t>ACKNOWLEDGMENT</w:t>
-      </w:r>
-      <w:r>
-        <w:rPr>
-          <w:rFonts w:eastAsia="Yu Mincho" w:cs="Times New Roman"/>
-          <w:sz w:val="22"/>
-          <w:lang w:val="fil-PH" w:eastAsia="fil-PH"/>
-        </w:rPr>
-        <w:tab/>
-        <w:t xml:space="preserve">..................................................................................... </w:t>
-      </w:r>
-      <w:r>
-        <w:rPr>
-          <w:rFonts w:eastAsia="Yu Mincho" w:cs="Times New Roman"/>
-          <w:sz w:val="22"/>
-          <w:lang w:val="fil-PH" w:eastAsia="fil-PH"/>
-        </w:rPr>
-        <w:tab/>
-        <w:t xml:space="preserve">         ii</w:t>
-      </w:r>
-    </w:p>
-    <w:p>
-      <w:pPr>
-        <w:rPr>
-          <w:rFonts w:eastAsia="Yu Mincho" w:cs="Times New Roman"/>
-          <w:sz w:val="22"/>
-          <w:lang w:val="fil-PH" w:eastAsia="fil-PH"/>
-        </w:rPr>
-      </w:pPr>
-      <w:r>
-        <w:rPr>
-          <w:rFonts w:eastAsia="Yu Mincho" w:cs="Times New Roman"/>
-          <w:sz w:val="22"/>
-          <w:lang w:val="fil-PH" w:eastAsia="fil-PH"/>
-        </w:rPr>
-        <w:t xml:space="preserve">DEDICATION </w:t>
-      </w:r>
-      <w:r>
-        <w:rPr>
-          <w:rFonts w:eastAsia="Yu Mincho" w:cs="Times New Roman"/>
-          <w:sz w:val="22"/>
-          <w:lang w:val="fil-PH" w:eastAsia="fil-PH"/>
-        </w:rPr>
-        <w:tab/>
-      </w:r>
-      <w:r>
-        <w:rPr>
-          <w:rFonts w:eastAsia="Yu Mincho" w:cs="Times New Roman"/>
-          <w:sz w:val="22"/>
-          <w:lang w:val="fil-PH" w:eastAsia="fil-PH"/>
-        </w:rPr>
-        <w:tab/>
-        <w:t xml:space="preserve">.................................................................................................. </w:t>
-      </w:r>
-      <w:r>
-        <w:rPr>
-          <w:rFonts w:eastAsia="Yu Mincho" w:cs="Times New Roman"/>
-          <w:sz w:val="22"/>
-          <w:lang w:val="fil-PH" w:eastAsia="fil-PH"/>
-        </w:rPr>
-        <w:tab/>
-        <w:t xml:space="preserve">        iii</w:t>
-      </w:r>
-    </w:p>
-    <w:p>
-      <w:pPr>
-        <w:rPr>
-          <w:rFonts w:eastAsia="Yu Mincho" w:cs="Times New Roman"/>
-          <w:sz w:val="22"/>
-          <w:lang w:val="fil-PH" w:eastAsia="fil-PH"/>
-        </w:rPr>
-      </w:pPr>
-      <w:r>
-        <w:rPr>
-          <w:rFonts w:eastAsia="Yu Mincho" w:cs="Times New Roman"/>
-          <w:sz w:val="22"/>
-          <w:lang w:val="fil-PH" w:eastAsia="fil-PH"/>
-        </w:rPr>
-        <w:t>TABLE OF CONTENTS</w:t>
-      </w:r>
-      <w:r>
-        <w:rPr>
-          <w:rFonts w:eastAsia="Yu Mincho" w:cs="Times New Roman"/>
-          <w:sz w:val="22"/>
-          <w:lang w:val="fil-PH" w:eastAsia="fil-PH"/>
-        </w:rPr>
-        <w:tab/>
-        <w:t>.....................................................................................</w:t>
-      </w:r>
-      <w:r>
-        <w:rPr>
-          <w:rFonts w:eastAsia="Yu Mincho" w:cs="Times New Roman"/>
-          <w:sz w:val="22"/>
-          <w:lang w:val="fil-PH" w:eastAsia="fil-PH"/>
-        </w:rPr>
-        <w:tab/>
-        <w:t xml:space="preserve">        iv</w:t>
-      </w:r>
-    </w:p>
-    <w:p>
-      <w:pPr>
-        <w:rPr>
-          <w:rFonts w:eastAsia="Yu Mincho" w:cs="Times New Roman"/>
-          <w:sz w:val="22"/>
-          <w:lang w:val="fil-PH" w:eastAsia="fil-PH"/>
-        </w:rPr>
-      </w:pPr>
-      <w:r>
-        <w:rPr>
-          <w:rFonts w:eastAsia="Yu Mincho" w:cs="Times New Roman"/>
-          <w:sz w:val="22"/>
-          <w:lang w:val="fil-PH" w:eastAsia="fil-PH"/>
-        </w:rPr>
-        <w:t xml:space="preserve">LIST OF TABLES </w:t>
-      </w:r>
-      <w:r>
-        <w:rPr>
-          <w:rFonts w:eastAsia="Yu Mincho" w:cs="Times New Roman"/>
-          <w:sz w:val="22"/>
-          <w:lang w:val="fil-PH" w:eastAsia="fil-PH"/>
-        </w:rPr>
-        <w:tab/>
-        <w:t xml:space="preserve">.................................................................................................. </w:t>
-      </w:r>
-      <w:r>
-        <w:rPr>
-          <w:rFonts w:eastAsia="Yu Mincho" w:cs="Times New Roman"/>
-          <w:sz w:val="22"/>
-          <w:lang w:val="fil-PH" w:eastAsia="fil-PH"/>
-        </w:rPr>
-        <w:tab/>
-        <w:t xml:space="preserve">        vi</w:t>
-      </w:r>
-    </w:p>
-    <w:p>
-      <w:pPr>
-        <w:rPr>
-          <w:rFonts w:eastAsia="Yu Mincho" w:cs="Times New Roman"/>
-          <w:sz w:val="22"/>
-          <w:lang w:val="fil-PH" w:eastAsia="fil-PH"/>
-        </w:rPr>
-      </w:pPr>
-      <w:r>
-        <w:rPr>
-          <w:rFonts w:eastAsia="Yu Mincho" w:cs="Times New Roman"/>
-          <w:sz w:val="22"/>
-          <w:lang w:val="fil-PH" w:eastAsia="fil-PH"/>
-        </w:rPr>
-        <w:t xml:space="preserve">LIST OF FIGURES </w:t>
-      </w:r>
-      <w:r>
-        <w:rPr>
-          <w:rFonts w:eastAsia="Yu Mincho" w:cs="Times New Roman"/>
-          <w:sz w:val="22"/>
-          <w:lang w:val="fil-PH" w:eastAsia="fil-PH"/>
-        </w:rPr>
-        <w:tab/>
-        <w:t xml:space="preserve">.................................................................................................. </w:t>
-      </w:r>
-      <w:r>
-        <w:rPr>
-          <w:rFonts w:eastAsia="Yu Mincho" w:cs="Times New Roman"/>
-          <w:sz w:val="22"/>
-          <w:lang w:val="fil-PH" w:eastAsia="fil-PH"/>
-        </w:rPr>
-        <w:tab/>
-        <w:t xml:space="preserve">       vii</w:t>
-      </w:r>
-    </w:p>
-    <w:p>
-      <w:pPr>
-        <w:rPr>
-          <w:rFonts w:eastAsia="Yu Mincho" w:cs="Times New Roman"/>
-          <w:sz w:val="22"/>
-          <w:lang w:val="fil-PH" w:eastAsia="fil-PH"/>
-        </w:rPr>
-      </w:pPr>
-      <w:r>
-        <w:rPr>
-          <w:rFonts w:eastAsia="Yu Mincho" w:cs="Times New Roman"/>
-          <w:sz w:val="22"/>
-          <w:lang w:val="fil-PH" w:eastAsia="fil-PH"/>
-        </w:rPr>
-        <w:t xml:space="preserve">CHAPTER I: INTRODUCTION </w:t>
-      </w:r>
-      <w:r>
-        <w:rPr>
-          <w:rFonts w:eastAsia="Yu Mincho" w:cs="Times New Roman"/>
-          <w:sz w:val="22"/>
-          <w:lang w:val="fil-PH" w:eastAsia="fil-PH"/>
-        </w:rPr>
-        <w:tab/>
+        <w:t>Gantt Chart</w:t>
+      </w:r>
+      <w:r>
+        <w:rPr>
+          <w:rFonts w:eastAsia="Yu Mincho" w:cs="Times New Roman"/>
+          <w:sz w:val="22"/>
+          <w:lang w:val="fil-PH" w:eastAsia="fil-PH"/>
+        </w:rPr>
+        <w:tab/>
+        <w:t xml:space="preserve">...................................................................................... </w:t>
+      </w:r>
+      <w:r>
+        <w:rPr>
+          <w:rFonts w:eastAsia="Yu Mincho" w:cs="Times New Roman"/>
+          <w:sz w:val="22"/>
+          <w:lang w:val="fil-PH" w:eastAsia="fil-PH"/>
+        </w:rPr>
+        <w:tab/>
+        <w:t xml:space="preserve">        19</w:t>
+      </w:r>
+    </w:p>
+    <w:p>
+      <w:pPr>
+        <w:ind w:left="720" w:firstLine="720"/>
+        <w:rPr>
+          <w:rFonts w:eastAsia="Yu Mincho" w:cs="Times New Roman"/>
+          <w:sz w:val="22"/>
+          <w:lang w:val="fil-PH" w:eastAsia="fil-PH"/>
+        </w:rPr>
+      </w:pPr>
+      <w:r>
+        <w:rPr>
+          <w:rFonts w:eastAsia="Yu Mincho" w:cs="Times New Roman"/>
+          <w:sz w:val="22"/>
+          <w:lang w:val="fil-PH" w:eastAsia="fil-PH"/>
+        </w:rPr>
+        <w:t xml:space="preserve">Functional Decomposition Diagram </w:t>
+      </w:r>
+      <w:r>
+        <w:rPr>
+          <w:rFonts w:eastAsia="Yu Mincho" w:cs="Times New Roman"/>
+          <w:sz w:val="22"/>
+          <w:lang w:val="fil-PH" w:eastAsia="fil-PH"/>
+        </w:rPr>
+        <w:tab/>
+        <w:t>...........................</w:t>
+      </w:r>
+      <w:r>
+        <w:rPr>
+          <w:rFonts w:eastAsia="Yu Mincho" w:cs="Times New Roman"/>
+          <w:sz w:val="22"/>
+          <w:lang w:val="fil-PH" w:eastAsia="fil-PH"/>
+        </w:rPr>
+        <w:t xml:space="preserve">.................... </w:t>
+      </w:r>
+      <w:r>
+        <w:rPr>
+          <w:rFonts w:eastAsia="Yu Mincho" w:cs="Times New Roman"/>
+          <w:sz w:val="22"/>
+          <w:lang w:val="fil-PH" w:eastAsia="fil-PH"/>
+        </w:rPr>
+        <w:tab/>
+        <w:t xml:space="preserve">        22</w:t>
       </w:r>
     </w:p>
     <w:p>
@@ -1299,633 +2207,6 @@
           <w:sz w:val="22"/>
           <w:lang w:val="fil-PH" w:eastAsia="fil-PH"/>
         </w:rPr>
-        <w:t>Rationale of the Study</w:t>
-      </w:r>
-      <w:r>
-        <w:rPr>
-          <w:rFonts w:eastAsia="Yu Mincho" w:cs="Times New Roman"/>
-          <w:sz w:val="22"/>
-          <w:lang w:val="fil-PH" w:eastAsia="fil-PH"/>
-        </w:rPr>
-        <w:tab/>
-        <w:t>.....................................................................................</w:t>
-      </w:r>
-      <w:r>
-        <w:rPr>
-          <w:rFonts w:eastAsia="Yu Mincho" w:cs="Times New Roman"/>
-          <w:sz w:val="22"/>
-          <w:lang w:val="fil-PH" w:eastAsia="fil-PH"/>
-        </w:rPr>
-        <w:tab/>
-        <w:t xml:space="preserve">        1</w:t>
-      </w:r>
-    </w:p>
-    <w:p>
-      <w:pPr>
-        <w:ind w:firstLine="720"/>
-        <w:rPr>
-          <w:rFonts w:eastAsia="Yu Mincho" w:cs="Times New Roman"/>
-          <w:sz w:val="22"/>
-          <w:lang w:val="fil-PH" w:eastAsia="fil-PH"/>
-        </w:rPr>
-      </w:pPr>
-      <w:r>
-        <w:rPr>
-          <w:rFonts w:eastAsia="Yu Mincho" w:cs="Times New Roman"/>
-          <w:sz w:val="22"/>
-          <w:lang w:val="fil-PH" w:eastAsia="fil-PH"/>
-        </w:rPr>
-        <w:t>Objective of the Study</w:t>
-      </w:r>
-      <w:r>
-        <w:rPr>
-          <w:rFonts w:eastAsia="Yu Mincho" w:cs="Times New Roman"/>
-          <w:sz w:val="22"/>
-          <w:lang w:val="fil-PH" w:eastAsia="fil-PH"/>
-        </w:rPr>
-        <w:tab/>
-        <w:t xml:space="preserve">..................................................................................... </w:t>
-      </w:r>
-      <w:r>
-        <w:rPr>
-          <w:rFonts w:eastAsia="Yu Mincho" w:cs="Times New Roman"/>
-          <w:sz w:val="22"/>
-          <w:lang w:val="fil-PH" w:eastAsia="fil-PH"/>
-        </w:rPr>
-        <w:tab/>
-        <w:t xml:space="preserve">        2</w:t>
-      </w:r>
-    </w:p>
-    <w:p>
-      <w:pPr>
-        <w:ind w:firstLine="720"/>
-        <w:rPr>
-          <w:rFonts w:eastAsia="Yu Mincho" w:cs="Times New Roman"/>
-          <w:sz w:val="22"/>
-          <w:lang w:val="fil-PH" w:eastAsia="fil-PH"/>
-        </w:rPr>
-      </w:pPr>
-      <w:r>
-        <w:rPr>
-          <w:rFonts w:eastAsia="Yu Mincho" w:cs="Times New Roman"/>
-          <w:sz w:val="22"/>
-          <w:lang w:val="fil-PH" w:eastAsia="fil-PH"/>
-        </w:rPr>
-        <w:t>Scope and Limitations</w:t>
-      </w:r>
-      <w:r>
-        <w:rPr>
-          <w:rFonts w:eastAsia="Yu Mincho" w:cs="Times New Roman"/>
-          <w:sz w:val="22"/>
-          <w:lang w:val="fil-PH" w:eastAsia="fil-PH"/>
-        </w:rPr>
-        <w:tab/>
-        <w:t xml:space="preserve">..................................................................................... </w:t>
-      </w:r>
-      <w:r>
-        <w:rPr>
-          <w:rFonts w:eastAsia="Yu Mincho" w:cs="Times New Roman"/>
-          <w:sz w:val="22"/>
-          <w:lang w:val="fil-PH" w:eastAsia="fil-PH"/>
-        </w:rPr>
-        <w:tab/>
-        <w:t xml:space="preserve">        2</w:t>
-      </w:r>
-    </w:p>
-    <w:p>
-      <w:pPr>
-        <w:ind w:firstLine="720"/>
-        <w:rPr>
-          <w:rFonts w:eastAsia="Yu Mincho" w:cs="Times New Roman"/>
-          <w:sz w:val="22"/>
-          <w:lang w:val="fil-PH" w:eastAsia="fil-PH"/>
-        </w:rPr>
-      </w:pPr>
-      <w:r>
-        <w:rPr>
-          <w:rFonts w:eastAsia="Yu Mincho" w:cs="Times New Roman"/>
-          <w:sz w:val="22"/>
-          <w:lang w:val="fil-PH" w:eastAsia="fil-PH"/>
-        </w:rPr>
-        <w:t>Significance of the Study</w:t>
-      </w:r>
-      <w:r>
-        <w:rPr>
-          <w:rFonts w:eastAsia="Yu Mincho" w:cs="Times New Roman"/>
-          <w:sz w:val="22"/>
-          <w:lang w:val="fil-PH" w:eastAsia="fil-PH"/>
-        </w:rPr>
-        <w:tab/>
-        <w:t xml:space="preserve">........................................................................ </w:t>
-      </w:r>
-      <w:r>
-        <w:rPr>
-          <w:rFonts w:eastAsia="Yu Mincho" w:cs="Times New Roman"/>
-          <w:sz w:val="22"/>
-          <w:lang w:val="fil-PH" w:eastAsia="fil-PH"/>
-        </w:rPr>
-        <w:tab/>
-        <w:t xml:space="preserve">        3</w:t>
-      </w:r>
-    </w:p>
-    <w:p>
-      <w:pPr>
-        <w:ind w:firstLine="720"/>
-        <w:rPr>
-          <w:rFonts w:eastAsia="Yu Mincho" w:cs="Times New Roman"/>
-          <w:sz w:val="22"/>
-          <w:lang w:val="fil-PH" w:eastAsia="fil-PH"/>
-        </w:rPr>
-      </w:pPr>
-      <w:r>
-        <w:rPr>
-          <w:rFonts w:eastAsia="Yu Mincho" w:cs="Times New Roman"/>
-          <w:sz w:val="22"/>
-          <w:lang w:val="fil-PH" w:eastAsia="fil-PH"/>
-        </w:rPr>
-        <w:t>Flow of the Study</w:t>
-      </w:r>
-      <w:r>
-        <w:rPr>
-          <w:rFonts w:eastAsia="Yu Mincho" w:cs="Times New Roman"/>
-          <w:sz w:val="22"/>
-          <w:lang w:val="fil-PH" w:eastAsia="fil-PH"/>
-        </w:rPr>
-        <w:tab/>
-        <w:t xml:space="preserve">..................................................................................... </w:t>
-      </w:r>
-      <w:r>
-        <w:rPr>
-          <w:rFonts w:eastAsia="Yu Mincho" w:cs="Times New Roman"/>
-          <w:sz w:val="22"/>
-          <w:lang w:val="fil-PH" w:eastAsia="fil-PH"/>
-        </w:rPr>
-        <w:tab/>
-        <w:t xml:space="preserve">        4</w:t>
-      </w:r>
-    </w:p>
-    <w:p>
-      <w:pPr>
-        <w:ind w:firstLine="720"/>
-        <w:rPr>
-          <w:rFonts w:eastAsia="Yu Mincho" w:cs="Times New Roman"/>
-          <w:sz w:val="22"/>
-          <w:lang w:val="fil-PH" w:eastAsia="fil-PH"/>
-        </w:rPr>
-      </w:pPr>
-      <w:r>
-        <w:rPr>
-          <w:rFonts w:eastAsia="Yu Mincho" w:cs="Times New Roman"/>
-          <w:sz w:val="22"/>
-          <w:lang w:val="fil-PH" w:eastAsia="fil-PH"/>
-        </w:rPr>
-        <w:t xml:space="preserve">Definition of Terms </w:t>
-      </w:r>
-      <w:r>
-        <w:rPr>
-          <w:rFonts w:eastAsia="Yu Mincho" w:cs="Times New Roman"/>
-          <w:sz w:val="22"/>
-          <w:lang w:val="fil-PH" w:eastAsia="fil-PH"/>
-        </w:rPr>
-        <w:tab/>
-        <w:t xml:space="preserve">..................................................................................... </w:t>
-      </w:r>
-      <w:r>
-        <w:rPr>
-          <w:rFonts w:eastAsia="Yu Mincho" w:cs="Times New Roman"/>
-          <w:sz w:val="22"/>
-          <w:lang w:val="fil-PH" w:eastAsia="fil-PH"/>
-        </w:rPr>
-        <w:tab/>
-        <w:t xml:space="preserve">        5</w:t>
-      </w:r>
-    </w:p>
-    <w:p>
-      <w:pPr>
-        <w:rPr>
-          <w:rFonts w:eastAsia="Yu Mincho" w:cs="Times New Roman"/>
-          <w:sz w:val="22"/>
-          <w:lang w:val="fil-PH" w:eastAsia="fil-PH"/>
-        </w:rPr>
-      </w:pPr>
-      <w:r>
-        <w:rPr>
-          <w:rFonts w:eastAsia="Yu Mincho" w:cs="Times New Roman"/>
-          <w:sz w:val="22"/>
-          <w:lang w:val="fil-PH" w:eastAsia="fil-PH"/>
-        </w:rPr>
-        <w:t xml:space="preserve">CHAPTER II: REVIEW OF RELATED LITERATURE AND STUDIES </w:t>
-      </w:r>
-    </w:p>
-    <w:p>
-      <w:pPr>
-        <w:ind w:firstLine="720"/>
-        <w:rPr>
-          <w:rFonts w:eastAsia="Yu Mincho" w:cs="Times New Roman"/>
-          <w:sz w:val="22"/>
-          <w:lang w:val="fil-PH" w:eastAsia="fil-PH"/>
-        </w:rPr>
-      </w:pPr>
-      <w:r>
-        <w:rPr>
-          <w:rFonts w:eastAsia="Yu Mincho" w:cs="Times New Roman"/>
-          <w:sz w:val="22"/>
-          <w:lang w:val="fil-PH" w:eastAsia="fil-PH"/>
-        </w:rPr>
-        <w:t xml:space="preserve">Related Literatures </w:t>
-      </w:r>
-      <w:r>
-        <w:rPr>
-          <w:rFonts w:eastAsia="Yu Mincho" w:cs="Times New Roman"/>
-          <w:sz w:val="22"/>
-          <w:lang w:val="fil-PH" w:eastAsia="fil-PH"/>
-        </w:rPr>
-        <w:tab/>
-        <w:t xml:space="preserve">..................................................................................... </w:t>
-      </w:r>
-      <w:r>
-        <w:rPr>
-          <w:rFonts w:eastAsia="Yu Mincho" w:cs="Times New Roman"/>
-          <w:sz w:val="22"/>
-          <w:lang w:val="fil-PH" w:eastAsia="fil-PH"/>
-        </w:rPr>
-        <w:tab/>
-        <w:t xml:space="preserve">        6</w:t>
-      </w:r>
-    </w:p>
-    <w:p>
-      <w:pPr>
-        <w:ind w:firstLine="720"/>
-        <w:rPr>
-          <w:rFonts w:eastAsia="Yu Mincho" w:cs="Times New Roman"/>
-          <w:sz w:val="22"/>
-          <w:lang w:val="fil-PH" w:eastAsia="fil-PH"/>
-        </w:rPr>
-      </w:pPr>
-      <w:r>
-        <w:rPr>
-          <w:rFonts w:eastAsia="Yu Mincho" w:cs="Times New Roman"/>
-          <w:sz w:val="22"/>
-          <w:lang w:val="fil-PH" w:eastAsia="fil-PH"/>
-        </w:rPr>
-        <w:t xml:space="preserve">Related Studies </w:t>
-      </w:r>
-      <w:r>
-        <w:rPr>
-          <w:rFonts w:eastAsia="Yu Mincho" w:cs="Times New Roman"/>
-          <w:sz w:val="22"/>
-          <w:lang w:val="fil-PH" w:eastAsia="fil-PH"/>
-        </w:rPr>
-        <w:tab/>
-      </w:r>
-      <w:r>
-        <w:rPr>
-          <w:rFonts w:eastAsia="Yu Mincho" w:cs="Times New Roman"/>
-          <w:sz w:val="22"/>
-          <w:lang w:val="fil-PH" w:eastAsia="fil-PH"/>
-        </w:rPr>
-        <w:tab/>
-        <w:t xml:space="preserve">..................................................................................... </w:t>
-      </w:r>
-      <w:r>
-        <w:rPr>
-          <w:rFonts w:eastAsia="Yu Mincho" w:cs="Times New Roman"/>
-          <w:sz w:val="22"/>
-          <w:lang w:val="fil-PH" w:eastAsia="fil-PH"/>
-        </w:rPr>
-        <w:tab/>
-        <w:t xml:space="preserve">        9</w:t>
-      </w:r>
-    </w:p>
-    <w:p>
-      <w:pPr>
-        <w:ind w:left="720" w:firstLine="720"/>
-        <w:rPr>
-          <w:rFonts w:eastAsia="Yu Mincho" w:cs="Times New Roman"/>
-          <w:sz w:val="22"/>
-          <w:lang w:val="fil-PH" w:eastAsia="fil-PH"/>
-        </w:rPr>
-      </w:pPr>
-      <w:r>
-        <w:rPr>
-          <w:rFonts w:eastAsia="Yu Mincho" w:cs="Times New Roman"/>
-          <w:sz w:val="22"/>
-          <w:lang w:val="fil-PH" w:eastAsia="fil-PH"/>
-        </w:rPr>
-        <w:t xml:space="preserve">Comparative Matrix </w:t>
-      </w:r>
-      <w:r>
-        <w:rPr>
-          <w:rFonts w:eastAsia="Yu Mincho" w:cs="Times New Roman"/>
-          <w:sz w:val="22"/>
-          <w:lang w:val="fil-PH" w:eastAsia="fil-PH"/>
-        </w:rPr>
-        <w:tab/>
-        <w:t xml:space="preserve">........................................................................ </w:t>
-      </w:r>
-      <w:r>
-        <w:rPr>
-          <w:rFonts w:eastAsia="Yu Mincho" w:cs="Times New Roman"/>
-          <w:sz w:val="22"/>
-          <w:lang w:val="fil-PH" w:eastAsia="fil-PH"/>
-        </w:rPr>
-        <w:tab/>
-        <w:t xml:space="preserve">        10</w:t>
-      </w:r>
-    </w:p>
-    <w:p>
-      <w:pPr>
-        <w:rPr>
-          <w:rFonts w:eastAsia="Yu Mincho" w:cs="Times New Roman"/>
-          <w:sz w:val="22"/>
-          <w:lang w:val="fil-PH" w:eastAsia="fil-PH"/>
-        </w:rPr>
-      </w:pPr>
-      <w:r>
-        <w:rPr>
-          <w:rFonts w:eastAsia="Yu Mincho" w:cs="Times New Roman"/>
-          <w:sz w:val="22"/>
-          <w:lang w:val="fil-PH" w:eastAsia="fil-PH"/>
-        </w:rPr>
-        <w:t xml:space="preserve">CHAPTER III: RESEARCH METHODOLOGY </w:t>
-      </w:r>
-    </w:p>
-    <w:p>
-      <w:pPr>
-        <w:ind w:firstLine="720"/>
-        <w:rPr>
-          <w:rFonts w:eastAsia="Yu Mincho" w:cs="Times New Roman"/>
-          <w:sz w:val="22"/>
-          <w:lang w:val="fil-PH" w:eastAsia="fil-PH"/>
-        </w:rPr>
-      </w:pPr>
-      <w:r>
-        <w:rPr>
-          <w:rFonts w:eastAsia="Yu Mincho" w:cs="Times New Roman"/>
-          <w:sz w:val="22"/>
-          <w:lang w:val="fil-PH" w:eastAsia="fil-PH"/>
-        </w:rPr>
-        <w:t xml:space="preserve">Software Engineering Methodology </w:t>
-      </w:r>
-      <w:r>
-        <w:rPr>
-          <w:rFonts w:eastAsia="Yu Mincho" w:cs="Times New Roman"/>
-          <w:sz w:val="22"/>
-          <w:lang w:val="fil-PH" w:eastAsia="fil-PH"/>
-        </w:rPr>
-        <w:tab/>
-        <w:t xml:space="preserve">........................................................... </w:t>
-      </w:r>
-      <w:r>
-        <w:rPr>
-          <w:rFonts w:eastAsia="Yu Mincho" w:cs="Times New Roman"/>
-          <w:sz w:val="22"/>
-          <w:lang w:val="fil-PH" w:eastAsia="fil-PH"/>
-        </w:rPr>
-        <w:tab/>
-        <w:t xml:space="preserve">        12</w:t>
-      </w:r>
-    </w:p>
-    <w:p>
-      <w:pPr>
-        <w:ind w:firstLine="720"/>
-        <w:rPr>
-          <w:rFonts w:eastAsia="Yu Mincho" w:cs="Times New Roman"/>
-          <w:sz w:val="22"/>
-          <w:lang w:val="fil-PH" w:eastAsia="fil-PH"/>
-        </w:rPr>
-      </w:pPr>
-      <w:r>
-        <w:rPr>
-          <w:rFonts w:eastAsia="Yu Mincho" w:cs="Times New Roman"/>
-          <w:sz w:val="22"/>
-          <w:lang w:val="fil-PH" w:eastAsia="fil-PH"/>
-        </w:rPr>
-        <w:t xml:space="preserve">Planning/Conception-Initiation Phase </w:t>
-      </w:r>
-      <w:r>
-        <w:rPr>
-          <w:rFonts w:eastAsia="Yu Mincho" w:cs="Times New Roman"/>
-          <w:sz w:val="22"/>
-          <w:lang w:val="fil-PH" w:eastAsia="fil-PH"/>
-        </w:rPr>
-        <w:tab/>
-        <w:t xml:space="preserve">........................................................... </w:t>
-      </w:r>
-      <w:r>
-        <w:rPr>
-          <w:rFonts w:eastAsia="Yu Mincho" w:cs="Times New Roman"/>
-          <w:sz w:val="22"/>
-          <w:lang w:val="fil-PH" w:eastAsia="fil-PH"/>
-        </w:rPr>
-        <w:tab/>
-        <w:t xml:space="preserve">        14</w:t>
-      </w:r>
-    </w:p>
-    <w:p>
-      <w:pPr>
-        <w:ind w:left="720" w:firstLine="720"/>
-        <w:rPr>
-          <w:rFonts w:eastAsia="Yu Mincho" w:cs="Times New Roman"/>
-          <w:sz w:val="22"/>
-          <w:lang w:val="fil-PH" w:eastAsia="fil-PH"/>
-        </w:rPr>
-      </w:pPr>
-      <w:r>
-        <w:rPr>
-          <w:rFonts w:eastAsia="Yu Mincho" w:cs="Times New Roman"/>
-          <w:sz w:val="22"/>
-          <w:lang w:val="fil-PH" w:eastAsia="fil-PH"/>
-        </w:rPr>
-        <w:t xml:space="preserve">Business Model Canvas </w:t>
-      </w:r>
-      <w:r>
-        <w:rPr>
-          <w:rFonts w:eastAsia="Yu Mincho" w:cs="Times New Roman"/>
-          <w:sz w:val="22"/>
-          <w:lang w:val="fil-PH" w:eastAsia="fil-PH"/>
-        </w:rPr>
-        <w:tab/>
-        <w:t xml:space="preserve">........................................................... </w:t>
-      </w:r>
-      <w:r>
-        <w:rPr>
-          <w:rFonts w:eastAsia="Yu Mincho" w:cs="Times New Roman"/>
-          <w:sz w:val="22"/>
-          <w:lang w:val="fil-PH" w:eastAsia="fil-PH"/>
-        </w:rPr>
-        <w:tab/>
-        <w:t xml:space="preserve">        15</w:t>
-      </w:r>
-    </w:p>
-    <w:p>
-      <w:pPr>
-        <w:ind w:left="720" w:firstLine="720"/>
-        <w:rPr>
-          <w:rFonts w:eastAsia="Yu Mincho" w:cs="Times New Roman"/>
-          <w:sz w:val="22"/>
-          <w:lang w:val="fil-PH" w:eastAsia="fil-PH"/>
-        </w:rPr>
-      </w:pPr>
-      <w:r>
-        <w:rPr>
-          <w:rFonts w:eastAsia="Yu Mincho" w:cs="Times New Roman"/>
-          <w:sz w:val="22"/>
-          <w:lang w:val="fil-PH" w:eastAsia="fil-PH"/>
-        </w:rPr>
-        <w:t xml:space="preserve">Program Workflow </w:t>
-      </w:r>
-      <w:r>
-        <w:rPr>
-          <w:rFonts w:eastAsia="Yu Mincho" w:cs="Times New Roman"/>
-          <w:sz w:val="22"/>
-          <w:lang w:val="fil-PH" w:eastAsia="fil-PH"/>
-        </w:rPr>
-        <w:tab/>
-        <w:t xml:space="preserve">......................................................................... </w:t>
-      </w:r>
-      <w:r>
-        <w:rPr>
-          <w:rFonts w:eastAsia="Yu Mincho" w:cs="Times New Roman"/>
-          <w:sz w:val="22"/>
-          <w:lang w:val="fil-PH" w:eastAsia="fil-PH"/>
-        </w:rPr>
-        <w:tab/>
-        <w:t xml:space="preserve">        16</w:t>
-      </w:r>
-    </w:p>
-    <w:p>
-      <w:pPr>
-        <w:ind w:left="720" w:firstLine="720"/>
-        <w:rPr>
-          <w:rFonts w:eastAsia="Yu Mincho" w:cs="Times New Roman"/>
-          <w:sz w:val="22"/>
-          <w:lang w:val="fil-PH" w:eastAsia="fil-PH"/>
-        </w:rPr>
-      </w:pPr>
-      <w:r>
-        <w:rPr>
-          <w:rFonts w:eastAsia="Yu Mincho" w:cs="Times New Roman"/>
-          <w:sz w:val="22"/>
-          <w:lang w:val="fil-PH" w:eastAsia="fil-PH"/>
-        </w:rPr>
-        <w:t xml:space="preserve">Validation Board </w:t>
-      </w:r>
-      <w:r>
-        <w:rPr>
-          <w:rFonts w:eastAsia="Yu Mincho" w:cs="Times New Roman"/>
-          <w:sz w:val="22"/>
-          <w:lang w:val="fil-PH" w:eastAsia="fil-PH"/>
-        </w:rPr>
-        <w:tab/>
-        <w:t xml:space="preserve">......................................................................... </w:t>
-      </w:r>
-      <w:r>
-        <w:rPr>
-          <w:rFonts w:eastAsia="Yu Mincho" w:cs="Times New Roman"/>
-          <w:sz w:val="22"/>
-          <w:lang w:val="fil-PH" w:eastAsia="fil-PH"/>
-        </w:rPr>
-        <w:tab/>
-        <w:t xml:space="preserve">        19</w:t>
-      </w:r>
-    </w:p>
-    <w:p>
-      <w:pPr>
-        <w:ind w:left="720" w:firstLine="720"/>
-        <w:rPr>
-          <w:rFonts w:eastAsia="Yu Mincho" w:cs="Times New Roman"/>
-          <w:sz w:val="22"/>
-          <w:lang w:val="fil-PH" w:eastAsia="fil-PH"/>
-        </w:rPr>
-      </w:pPr>
-      <w:r>
-        <w:rPr>
-          <w:rFonts w:eastAsia="Yu Mincho" w:cs="Times New Roman"/>
-          <w:sz w:val="22"/>
-          <w:lang w:val="fil-PH" w:eastAsia="fil-PH"/>
-        </w:rPr>
-        <w:t>Gantt Chart</w:t>
-      </w:r>
-      <w:r>
-        <w:rPr>
-          <w:rFonts w:eastAsia="Yu Mincho" w:cs="Times New Roman"/>
-          <w:sz w:val="22"/>
-          <w:lang w:val="fil-PH" w:eastAsia="fil-PH"/>
-        </w:rPr>
-        <w:tab/>
-        <w:t xml:space="preserve">...................................................................................... </w:t>
-      </w:r>
-      <w:r>
-        <w:rPr>
-          <w:rFonts w:eastAsia="Yu Mincho" w:cs="Times New Roman"/>
-          <w:sz w:val="22"/>
-          <w:lang w:val="fil-PH" w:eastAsia="fil-PH"/>
-        </w:rPr>
-        <w:tab/>
-        <w:t xml:space="preserve">        19</w:t>
-      </w:r>
-    </w:p>
-    <w:p>
-      <w:pPr>
-        <w:ind w:left="720" w:firstLine="720"/>
-        <w:rPr>
-          <w:rFonts w:eastAsia="Yu Mincho" w:cs="Times New Roman"/>
-          <w:sz w:val="22"/>
-          <w:lang w:val="fil-PH" w:eastAsia="fil-PH"/>
-        </w:rPr>
-      </w:pPr>
-      <w:r>
-        <w:rPr>
-          <w:rFonts w:eastAsia="Yu Mincho" w:cs="Times New Roman"/>
-          <w:sz w:val="22"/>
-          <w:lang w:val="fil-PH" w:eastAsia="fil-PH"/>
-        </w:rPr>
-        <w:t xml:space="preserve">Functional Decomposition Diagram </w:t>
-      </w:r>
-      <w:r>
-        <w:rPr>
-          <w:rFonts w:eastAsia="Yu Mincho" w:cs="Times New Roman"/>
-          <w:sz w:val="22"/>
-          <w:lang w:val="fil-PH" w:eastAsia="fil-PH"/>
-        </w:rPr>
-        <w:tab/>
-        <w:t>...........................</w:t>
-      </w:r>
-      <w:r>
-        <w:rPr>
-          <w:rFonts w:eastAsia="Yu Mincho" w:cs="Times New Roman"/>
-          <w:sz w:val="22"/>
-          <w:lang w:val="fil-PH" w:eastAsia="fil-PH"/>
-        </w:rPr>
-        <w:t xml:space="preserve">.................... </w:t>
-      </w:r>
-      <w:r>
-        <w:rPr>
-          <w:rFonts w:eastAsia="Yu Mincho" w:cs="Times New Roman"/>
-          <w:sz w:val="22"/>
-          <w:lang w:val="fil-PH" w:eastAsia="fil-PH"/>
-        </w:rPr>
-        <w:tab/>
-        <w:t xml:space="preserve">        22</w:t>
-      </w:r>
-    </w:p>
-    <w:p>
-      <w:pPr>
-        <w:ind w:firstLine="720"/>
-        <w:rPr>
-          <w:rFonts w:eastAsia="Yu Mincho" w:cs="Times New Roman"/>
-          <w:sz w:val="22"/>
-          <w:lang w:val="fil-PH" w:eastAsia="fil-PH"/>
-        </w:rPr>
-      </w:pPr>
-      <w:r>
-        <w:rPr>
-          <w:rFonts w:eastAsia="Yu Mincho" w:cs="Times New Roman"/>
-          <w:sz w:val="22"/>
-          <w:lang w:val="fil-PH" w:eastAsia="fil-PH"/>
-        </w:rPr>
-        <w:lastRenderedPageBreak/>
         <w:t xml:space="preserve">Analysis-Design Phase </w:t>
       </w:r>
       <w:r>
@@ -5135,10 +5416,10 @@
       <w:bookmarkEnd w:id="1"/>
     </w:p>
     <w:sectPr>
-      <w:headerReference w:type="default" r:id="rId9"/>
+      <w:headerReference w:type="default" r:id="rId11"/>
       <w:pgSz w:w="12240" w:h="15840" w:code="1"/>
       <w:pgMar w:top="1440" w:right="1440" w:bottom="1440" w:left="2160" w:header="720" w:footer="720" w:gutter="0"/>
-      <w:pgNumType w:start="1"/>
+      <w:pgNumType w:fmt="lowerRoman" w:start="1"/>
       <w:cols w:space="720"/>
       <w:titlePg/>
       <w:docGrid w:linePitch="360"/>
@@ -5245,7 +5526,7 @@
             <w:rFonts w:ascii="Times New Roman" w:hAnsi="Times New Roman" w:cs="Times New Roman"/>
             <w:noProof/>
           </w:rPr>
-          <w:t>3</w:t>
+          <w:t>v</w:t>
         </w:r>
         <w:r>
           <w:rPr>
@@ -12559,7 +12840,7 @@
 </file>
 
 <file path=customXml/itemProps1.xml><?xml version="1.0" encoding="utf-8"?>
-<ds:datastoreItem xmlns:ds="http://schemas.openxmlformats.org/officeDocument/2006/customXml" ds:itemID="{6B3D9C29-AE25-44C2-AE01-B96B282E130F}">
+<ds:datastoreItem xmlns:ds="http://schemas.openxmlformats.org/officeDocument/2006/customXml" ds:itemID="{FE668EC4-E22F-4112-BB33-A5156A3D4FCA}">
   <ds:schemaRefs>
     <ds:schemaRef ds:uri="http://schemas.openxmlformats.org/officeDocument/2006/bibliography"/>
   </ds:schemaRefs>

</xml_diff>